<commit_message>
add uses-permission in AndroidManifest.xml, when I use AVD ,although not add in it , the funtion all achieve, maybe in real machine the funtion doesn't achieve
</commit_message>
<xml_diff>
--- a/uses-permission权限列表.docx
+++ b/uses-permission权限列表.docx
@@ -1844,16 +1844,32 @@
     <w:p>
       <w:pPr>
         <w:pStyle w:val="a5"/>
-      </w:pPr>
-      <w:r>
+        <w:rPr>
+          <w:b/>
+          <w:color w:val="FF0000"/>
+        </w:rPr>
+      </w:pPr>
+      <w:r>
+        <w:rPr>
+          <w:b/>
+          <w:color w:val="FF0000"/>
+        </w:rPr>
         <w:t>android.permission.RECEIVE_MMS</w:t>
       </w:r>
     </w:p>
     <w:p>
       <w:pPr>
         <w:pStyle w:val="a5"/>
-      </w:pPr>
-      <w:r>
+        <w:rPr>
+          <w:b/>
+          <w:color w:val="FF0000"/>
+        </w:rPr>
+      </w:pPr>
+      <w:r>
+        <w:rPr>
+          <w:b/>
+          <w:color w:val="FF0000"/>
+        </w:rPr>
         <w:t>允许一个程序监控将收到MMS彩信,记录或处理</w:t>
       </w:r>
     </w:p>

</xml_diff>